<commit_message>
add dokumen sesi 12
</commit_message>
<xml_diff>
--- a/Sesi 12/Sesi12_Dokumentasi.docx
+++ b/Sesi 12/Sesi12_Dokumentasi.docx
@@ -101,8 +101,6 @@
       <w:r>
         <w:t xml:space="preserve"> 1</w:t>
       </w:r>
-      <w:bookmarkStart w:id="0" w:name="_GoBack"/>
-      <w:bookmarkEnd w:id="0"/>
       <w:r>
         <w:t xml:space="preserve">: Database </w:t>
       </w:r>
@@ -348,7 +346,7 @@
           </mc:Choice>
           <mc:Fallback>
             <w:pict>
-              <v:rect w14:anchorId="1B03B28A" id="Rectangle 2" o:spid="_x0000_s1026" style="position:absolute;margin-left:-6.75pt;margin-top:12.65pt;width:470.25pt;height:176.25pt;z-index:-251657216;visibility:visible;mso-wrap-style:square;mso-height-percent:0;mso-wrap-distance-left:9pt;mso-wrap-distance-top:0;mso-wrap-distance-right:9pt;mso-wrap-distance-bottom:0;mso-position-horizontal:absolute;mso-position-horizontal-relative:text;mso-position-vertical:absolute;mso-position-vertical-relative:text;mso-height-percent:0;mso-height-relative:margin;v-text-anchor:middle" o:gfxdata="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" fillcolor="white [3212]" strokecolor="black [3213]" strokeweight="1pt"/>
+              <v:rect w14:anchorId="23E86825" id="Rectangle 2" o:spid="_x0000_s1026" style="position:absolute;margin-left:-6.75pt;margin-top:12.65pt;width:470.25pt;height:176.25pt;z-index:-251657216;visibility:visible;mso-wrap-style:square;mso-height-percent:0;mso-wrap-distance-left:9pt;mso-wrap-distance-top:0;mso-wrap-distance-right:9pt;mso-wrap-distance-bottom:0;mso-position-horizontal:absolute;mso-position-horizontal-relative:text;mso-position-vertical:absolute;mso-position-vertical-relative:text;mso-height-percent:0;mso-height-relative:margin;v-text-anchor:middle" o:gfxdata="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" fillcolor="white [3212]" strokecolor="black [3213]" strokeweight="1pt"/>
             </w:pict>
           </mc:Fallback>
         </mc:AlternateContent>
@@ -998,7 +996,7 @@
           </mc:Choice>
           <mc:Fallback>
             <w:pict>
-              <v:rect w14:anchorId="4D94F8C6" id="Rectangle 3" o:spid="_x0000_s1026" style="position:absolute;margin-left:0;margin-top:-2.5pt;width:487.5pt;height:663.05pt;z-index:-251655168;visibility:visible;mso-wrap-style:square;mso-width-percent:0;mso-height-percent:0;mso-wrap-distance-left:9pt;mso-wrap-distance-top:0;mso-wrap-distance-right:9pt;mso-wrap-distance-bottom:0;mso-position-horizontal:absolute;mso-position-horizontal-relative:text;mso-position-vertical:absolute;mso-position-vertical-relative:text;mso-width-percent:0;mso-height-percent:0;mso-width-relative:margin;mso-height-relative:margin;v-text-anchor:middle" o:gfxdata="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" fillcolor="white [3212]" strokecolor="black [3213]" strokeweight="1pt"/>
+              <v:rect w14:anchorId="628EB91C" id="Rectangle 3" o:spid="_x0000_s1026" style="position:absolute;margin-left:0;margin-top:-2.5pt;width:487.5pt;height:663.05pt;z-index:-251655168;visibility:visible;mso-wrap-style:square;mso-width-percent:0;mso-height-percent:0;mso-wrap-distance-left:9pt;mso-wrap-distance-top:0;mso-wrap-distance-right:9pt;mso-wrap-distance-bottom:0;mso-position-horizontal:absolute;mso-position-horizontal-relative:text;mso-position-vertical:absolute;mso-position-vertical-relative:text;mso-width-percent:0;mso-height-percent:0;mso-width-relative:margin;mso-height-relative:margin;v-text-anchor:middle" o:gfxdata="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" fillcolor="white [3212]" strokecolor="black [3213]" strokeweight="1pt"/>
             </w:pict>
           </mc:Fallback>
         </mc:AlternateContent>
@@ -4645,7 +4643,7 @@
           </mc:Choice>
           <mc:Fallback>
             <w:pict>
-              <v:rect w14:anchorId="6EA01193" id="Rectangle 4" o:spid="_x0000_s1026" style="position:absolute;margin-left:0;margin-top:-2.5pt;width:489.75pt;height:657.2pt;z-index:-251653120;visibility:visible;mso-wrap-style:square;mso-width-percent:0;mso-height-percent:0;mso-wrap-distance-left:9pt;mso-wrap-distance-top:0;mso-wrap-distance-right:9pt;mso-wrap-distance-bottom:0;mso-position-horizontal:absolute;mso-position-horizontal-relative:text;mso-position-vertical:absolute;mso-position-vertical-relative:text;mso-width-percent:0;mso-height-percent:0;mso-width-relative:margin;mso-height-relative:margin;v-text-anchor:middle" o:gfxdata="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" fillcolor="white [3212]" strokecolor="black [3213]" strokeweight="1pt"/>
+              <v:rect w14:anchorId="420F3754" id="Rectangle 4" o:spid="_x0000_s1026" style="position:absolute;margin-left:0;margin-top:-2.5pt;width:489.75pt;height:657.2pt;z-index:-251653120;visibility:visible;mso-wrap-style:square;mso-width-percent:0;mso-height-percent:0;mso-wrap-distance-left:9pt;mso-wrap-distance-top:0;mso-wrap-distance-right:9pt;mso-wrap-distance-bottom:0;mso-position-horizontal:absolute;mso-position-horizontal-relative:text;mso-position-vertical:absolute;mso-position-vertical-relative:text;mso-width-percent:0;mso-height-percent:0;mso-width-relative:margin;mso-height-relative:margin;v-text-anchor:middle" o:gfxdata="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" fillcolor="white [3212]" strokecolor="black [3213]" strokeweight="1pt"/>
             </w:pict>
           </mc:Fallback>
         </mc:AlternateContent>
@@ -8759,7 +8757,7 @@
           </mc:Choice>
           <mc:Fallback>
             <w:pict>
-              <v:rect w14:anchorId="026F9492" id="Rectangle 8" o:spid="_x0000_s1026" style="position:absolute;margin-left:-5pt;margin-top:14.25pt;width:488.1pt;height:227.7pt;z-index:-251652096;visibility:visible;mso-wrap-style:square;mso-wrap-distance-left:9pt;mso-wrap-distance-top:0;mso-wrap-distance-right:9pt;mso-wrap-distance-bottom:0;mso-position-horizontal:absolute;mso-position-horizontal-relative:text;mso-position-vertical:absolute;mso-position-vertical-relative:text;v-text-anchor:middle" o:gfxdata="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" fillcolor="white [3212]" strokecolor="black [3213]" strokeweight="1pt"/>
+              <v:rect w14:anchorId="0321330B" id="Rectangle 8" o:spid="_x0000_s1026" style="position:absolute;margin-left:-5pt;margin-top:14.25pt;width:488.1pt;height:227.7pt;z-index:-251652096;visibility:visible;mso-wrap-style:square;mso-wrap-distance-left:9pt;mso-wrap-distance-top:0;mso-wrap-distance-right:9pt;mso-wrap-distance-bottom:0;mso-position-horizontal:absolute;mso-position-horizontal-relative:text;mso-position-vertical:absolute;mso-position-vertical-relative:text;v-text-anchor:middle" o:gfxdata="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" fillcolor="white [3212]" strokecolor="black [3213]" strokeweight="1pt"/>
             </w:pict>
           </mc:Fallback>
         </mc:AlternateContent>
@@ -9279,7 +9277,7 @@
           </mc:Choice>
           <mc:Fallback>
             <w:pict>
-              <v:rect w14:anchorId="36DA7C9A" id="Rectangle 9" o:spid="_x0000_s1026" style="position:absolute;margin-left:0;margin-top:-5pt;width:488.05pt;height:658.9pt;z-index:-251650048;visibility:visible;mso-wrap-style:square;mso-height-percent:0;mso-wrap-distance-left:9pt;mso-wrap-distance-top:0;mso-wrap-distance-right:9pt;mso-wrap-distance-bottom:0;mso-position-horizontal:absolute;mso-position-horizontal-relative:text;mso-position-vertical:absolute;mso-position-vertical-relative:text;mso-height-percent:0;mso-height-relative:margin;v-text-anchor:middle" o:gfxdata="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" fillcolor="white [3212]" strokecolor="black [3213]" strokeweight="1pt"/>
+              <v:rect w14:anchorId="7E98ED7C" id="Rectangle 9" o:spid="_x0000_s1026" style="position:absolute;margin-left:0;margin-top:-5pt;width:488.05pt;height:658.9pt;z-index:-251650048;visibility:visible;mso-wrap-style:square;mso-height-percent:0;mso-wrap-distance-left:9pt;mso-wrap-distance-top:0;mso-wrap-distance-right:9pt;mso-wrap-distance-bottom:0;mso-position-horizontal:absolute;mso-position-horizontal-relative:text;mso-position-vertical:absolute;mso-position-vertical-relative:text;mso-height-percent:0;mso-height-relative:margin;v-text-anchor:middle" o:gfxdata="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" fillcolor="white [3212]" strokecolor="black [3213]" strokeweight="1pt"/>
             </w:pict>
           </mc:Fallback>
         </mc:AlternateContent>
@@ -11007,7 +11005,7 @@
           </mc:Choice>
           <mc:Fallback>
             <w:pict>
-              <v:rect w14:anchorId="2079B561" id="Rectangle 10" o:spid="_x0000_s1026" style="position:absolute;margin-left:0;margin-top:0;width:488.05pt;height:658.9pt;z-index:-251648000;visibility:visible;mso-wrap-style:square;mso-height-percent:0;mso-wrap-distance-left:9pt;mso-wrap-distance-top:0;mso-wrap-distance-right:9pt;mso-wrap-distance-bottom:0;mso-position-horizontal:absolute;mso-position-horizontal-relative:text;mso-position-vertical:absolute;mso-position-vertical-relative:text;mso-height-percent:0;mso-height-relative:margin;v-text-anchor:middle" o:gfxdata="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" fillcolor="white [3212]" strokecolor="black [3213]" strokeweight="1pt"/>
+              <v:rect w14:anchorId="50DFA256" id="Rectangle 10" o:spid="_x0000_s1026" style="position:absolute;margin-left:0;margin-top:0;width:488.05pt;height:658.9pt;z-index:-251648000;visibility:visible;mso-wrap-style:square;mso-height-percent:0;mso-wrap-distance-left:9pt;mso-wrap-distance-top:0;mso-wrap-distance-right:9pt;mso-wrap-distance-bottom:0;mso-position-horizontal:absolute;mso-position-horizontal-relative:text;mso-position-vertical:absolute;mso-position-vertical-relative:text;mso-height-percent:0;mso-height-relative:margin;v-text-anchor:middle" o:gfxdata="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" fillcolor="white [3212]" strokecolor="black [3213]" strokeweight="1pt"/>
             </w:pict>
           </mc:Fallback>
         </mc:AlternateContent>
@@ -13003,7 +13001,7 @@
           </mc:Choice>
           <mc:Fallback>
             <w:pict>
-              <v:rect w14:anchorId="68806C96" id="Rectangle 11" o:spid="_x0000_s1026" style="position:absolute;margin-left:0;margin-top:0;width:488.05pt;height:221.85pt;z-index:-251645952;visibility:visible;mso-wrap-style:square;mso-height-percent:0;mso-wrap-distance-left:9pt;mso-wrap-distance-top:0;mso-wrap-distance-right:9pt;mso-wrap-distance-bottom:0;mso-position-horizontal:absolute;mso-position-horizontal-relative:text;mso-position-vertical:absolute;mso-position-vertical-relative:text;mso-height-percent:0;mso-height-relative:margin;v-text-anchor:middle" o:gfxdata="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" fillcolor="white [3212]" strokecolor="black [3213]" strokeweight="1pt"/>
+              <v:rect w14:anchorId="74999F93" id="Rectangle 11" o:spid="_x0000_s1026" style="position:absolute;margin-left:0;margin-top:0;width:488.05pt;height:221.85pt;z-index:-251645952;visibility:visible;mso-wrap-style:square;mso-height-percent:0;mso-wrap-distance-left:9pt;mso-wrap-distance-top:0;mso-wrap-distance-right:9pt;mso-wrap-distance-bottom:0;mso-position-horizontal:absolute;mso-position-horizontal-relative:text;mso-position-vertical:absolute;mso-position-vertical-relative:text;mso-height-percent:0;mso-height-relative:margin;v-text-anchor:middle" o:gfxdata="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" fillcolor="white [3212]" strokecolor="black [3213]" strokeweight="1pt"/>
             </w:pict>
           </mc:Fallback>
         </mc:AlternateContent>
@@ -15891,12 +15889,148 @@
       <w:pPr>
         <w:pStyle w:val="HTMLPreformatted"/>
         <w:ind w:left="720"/>
-        <w:rPr>
-          <w:rFonts w:ascii="Times New Roman" w:hAnsi="Times New Roman" w:cs="Times New Roman"/>
-          <w:color w:val="000000"/>
-          <w:sz w:val="24"/>
-        </w:rPr>
-      </w:pPr>
+        <w:jc w:val="center"/>
+        <w:rPr>
+          <w:rFonts w:ascii="Times New Roman" w:hAnsi="Times New Roman" w:cs="Times New Roman"/>
+          <w:color w:val="000000"/>
+          <w:sz w:val="24"/>
+        </w:rPr>
+      </w:pPr>
+      <w:r>
+        <w:rPr>
+          <w:rFonts w:ascii="Times New Roman" w:hAnsi="Times New Roman" w:cs="Times New Roman"/>
+          <w:noProof/>
+          <w:color w:val="000000"/>
+          <w:sz w:val="24"/>
+        </w:rPr>
+        <w:drawing>
+          <wp:inline distT="0" distB="0" distL="0" distR="0">
+            <wp:extent cx="4887007" cy="3534268"/>
+            <wp:effectExtent l="0" t="0" r="8890" b="9525"/>
+            <wp:docPr id="26" name="Picture 26"/>
+            <wp:cNvGraphicFramePr>
+              <a:graphicFrameLocks xmlns:a="http://schemas.openxmlformats.org/drawingml/2006/main" noChangeAspect="1"/>
+            </wp:cNvGraphicFramePr>
+            <a:graphic xmlns:a="http://schemas.openxmlformats.org/drawingml/2006/main">
+              <a:graphicData uri="http://schemas.openxmlformats.org/drawingml/2006/picture">
+                <pic:pic xmlns:pic="http://schemas.openxmlformats.org/drawingml/2006/picture">
+                  <pic:nvPicPr>
+                    <pic:cNvPr id="26" name="soal9.png"/>
+                    <pic:cNvPicPr/>
+                  </pic:nvPicPr>
+                  <pic:blipFill>
+                    <a:blip r:embed="rId17">
+                      <a:extLst>
+                        <a:ext uri="{28A0092B-C50C-407E-A947-70E740481C1C}">
+                          <a14:useLocalDpi xmlns:a14="http://schemas.microsoft.com/office/drawing/2010/main" val="0"/>
+                        </a:ext>
+                      </a:extLst>
+                    </a:blip>
+                    <a:stretch>
+                      <a:fillRect/>
+                    </a:stretch>
+                  </pic:blipFill>
+                  <pic:spPr>
+                    <a:xfrm>
+                      <a:off x="0" y="0"/>
+                      <a:ext cx="4887007" cy="3534268"/>
+                    </a:xfrm>
+                    <a:prstGeom prst="rect">
+                      <a:avLst/>
+                    </a:prstGeom>
+                  </pic:spPr>
+                </pic:pic>
+              </a:graphicData>
+            </a:graphic>
+          </wp:inline>
+        </w:drawing>
+      </w:r>
+    </w:p>
+    <w:p>
+      <w:pPr>
+        <w:pStyle w:val="HTMLPreformatted"/>
+        <w:ind w:left="720"/>
+        <w:jc w:val="center"/>
+        <w:rPr>
+          <w:rFonts w:ascii="Times New Roman" w:hAnsi="Times New Roman" w:cs="Times New Roman"/>
+          <w:color w:val="000000"/>
+          <w:sz w:val="24"/>
+        </w:rPr>
+      </w:pPr>
+      <w:proofErr w:type="spellStart"/>
+      <w:r>
+        <w:rPr>
+          <w:rFonts w:ascii="Times New Roman" w:hAnsi="Times New Roman" w:cs="Times New Roman"/>
+          <w:color w:val="000000"/>
+          <w:sz w:val="24"/>
+        </w:rPr>
+        <w:t>Gambar</w:t>
+      </w:r>
+      <w:proofErr w:type="spellEnd"/>
+      <w:r>
+        <w:rPr>
+          <w:rFonts w:ascii="Times New Roman" w:hAnsi="Times New Roman" w:cs="Times New Roman"/>
+          <w:color w:val="000000"/>
+          <w:sz w:val="24"/>
+        </w:rPr>
+        <w:t xml:space="preserve"> 11. Query </w:t>
+      </w:r>
+      <w:proofErr w:type="spellStart"/>
+      <w:r>
+        <w:rPr>
+          <w:rFonts w:ascii="Times New Roman" w:hAnsi="Times New Roman" w:cs="Times New Roman"/>
+          <w:color w:val="000000"/>
+          <w:sz w:val="24"/>
+        </w:rPr>
+        <w:t>dan</w:t>
+      </w:r>
+      <w:proofErr w:type="spellEnd"/>
+      <w:r>
+        <w:rPr>
+          <w:rFonts w:ascii="Times New Roman" w:hAnsi="Times New Roman" w:cs="Times New Roman"/>
+          <w:color w:val="000000"/>
+          <w:sz w:val="24"/>
+        </w:rPr>
+        <w:t xml:space="preserve"> </w:t>
+      </w:r>
+      <w:proofErr w:type="spellStart"/>
+      <w:r>
+        <w:rPr>
+          <w:rFonts w:ascii="Times New Roman" w:hAnsi="Times New Roman" w:cs="Times New Roman"/>
+          <w:color w:val="000000"/>
+          <w:sz w:val="24"/>
+        </w:rPr>
+        <w:t>hasil</w:t>
+      </w:r>
+      <w:proofErr w:type="spellEnd"/>
+      <w:r>
+        <w:rPr>
+          <w:rFonts w:ascii="Times New Roman" w:hAnsi="Times New Roman" w:cs="Times New Roman"/>
+          <w:color w:val="000000"/>
+          <w:sz w:val="24"/>
+        </w:rPr>
+        <w:t xml:space="preserve"> query </w:t>
+      </w:r>
+      <w:proofErr w:type="spellStart"/>
+      <w:r>
+        <w:rPr>
+          <w:rFonts w:ascii="Times New Roman" w:hAnsi="Times New Roman" w:cs="Times New Roman"/>
+          <w:color w:val="000000"/>
+          <w:sz w:val="24"/>
+        </w:rPr>
+        <w:t>soal</w:t>
+      </w:r>
+      <w:proofErr w:type="spellEnd"/>
+      <w:r>
+        <w:rPr>
+          <w:rFonts w:ascii="Times New Roman" w:hAnsi="Times New Roman" w:cs="Times New Roman"/>
+          <w:color w:val="000000"/>
+          <w:sz w:val="24"/>
+        </w:rPr>
+        <w:t xml:space="preserve"> i</w:t>
+      </w:r>
+      <w:bookmarkStart w:id="0" w:name="_GoBack"/>
+      <w:bookmarkEnd w:id="0"/>
     </w:p>
     <w:p>
       <w:pPr>
@@ -16070,6 +16204,7 @@
           <w:color w:val="000000"/>
           <w:sz w:val="24"/>
         </w:rPr>
+        <w:lastRenderedPageBreak/>
         <w:drawing>
           <wp:inline distT="0" distB="0" distL="0" distR="0">
             <wp:extent cx="5811061" cy="2896004"/>
@@ -16086,7 +16221,7 @@
                     <pic:cNvPicPr/>
                   </pic:nvPicPr>
                   <pic:blipFill>
-                    <a:blip r:embed="rId17">
+                    <a:blip r:embed="rId18">
                       <a:extLst>
                         <a:ext uri="{28A0092B-C50C-407E-A947-70E740481C1C}">
                           <a14:useLocalDpi xmlns:a14="http://schemas.microsoft.com/office/drawing/2010/main" val="0"/>
@@ -16294,7 +16429,6 @@
           <w:color w:val="000000"/>
           <w:sz w:val="24"/>
         </w:rPr>
-        <w:lastRenderedPageBreak/>
         <w:drawing>
           <wp:inline distT="0" distB="0" distL="0" distR="0">
             <wp:extent cx="5801535" cy="1600423"/>
@@ -16311,7 +16445,7 @@
                     <pic:cNvPicPr/>
                   </pic:nvPicPr>
                   <pic:blipFill>
-                    <a:blip r:embed="rId18">
+                    <a:blip r:embed="rId19">
                       <a:extLst>
                         <a:ext uri="{28A0092B-C50C-407E-A947-70E740481C1C}">
                           <a14:useLocalDpi xmlns:a14="http://schemas.microsoft.com/office/drawing/2010/main" val="0"/>
@@ -16572,7 +16706,7 @@
                     <pic:cNvPicPr/>
                   </pic:nvPicPr>
                   <pic:blipFill>
-                    <a:blip r:embed="rId19">
+                    <a:blip r:embed="rId20">
                       <a:extLst>
                         <a:ext uri="{28A0092B-C50C-407E-A947-70E740481C1C}">
                           <a14:useLocalDpi xmlns:a14="http://schemas.microsoft.com/office/drawing/2010/main" val="0"/>
@@ -16617,6 +16751,7 @@
           <w:color w:val="000000"/>
           <w:sz w:val="24"/>
         </w:rPr>
+        <w:lastRenderedPageBreak/>
         <w:t>Gambar</w:t>
       </w:r>
       <w:proofErr w:type="spellEnd"/>
@@ -16789,7 +16924,7 @@
                     <pic:cNvPicPr/>
                   </pic:nvPicPr>
                   <pic:blipFill>
-                    <a:blip r:embed="rId20">
+                    <a:blip r:embed="rId21">
                       <a:extLst>
                         <a:ext uri="{28A0092B-C50C-407E-A947-70E740481C1C}">
                           <a14:useLocalDpi xmlns:a14="http://schemas.microsoft.com/office/drawing/2010/main" val="0"/>
@@ -17063,7 +17198,7 @@
                     <pic:cNvPicPr/>
                   </pic:nvPicPr>
                   <pic:blipFill>
-                    <a:blip r:embed="rId21">
+                    <a:blip r:embed="rId22">
                       <a:extLst>
                         <a:ext uri="{28A0092B-C50C-407E-A947-70E740481C1C}">
                           <a14:useLocalDpi xmlns:a14="http://schemas.microsoft.com/office/drawing/2010/main" val="0"/>
@@ -17358,6 +17493,7 @@
           <w:color w:val="000000"/>
           <w:sz w:val="24"/>
         </w:rPr>
+        <w:lastRenderedPageBreak/>
         <w:drawing>
           <wp:inline distT="0" distB="0" distL="0" distR="0">
             <wp:extent cx="5258534" cy="2295845"/>
@@ -17374,7 +17510,7 @@
                     <pic:cNvPicPr/>
                   </pic:nvPicPr>
                   <pic:blipFill>
-                    <a:blip r:embed="rId19">
+                    <a:blip r:embed="rId20">
                       <a:extLst>
                         <a:ext uri="{28A0092B-C50C-407E-A947-70E740481C1C}">
                           <a14:useLocalDpi xmlns:a14="http://schemas.microsoft.com/office/drawing/2010/main" val="0"/>

</xml_diff>